<commit_message>
corrected somewhat ambiguous explanation
</commit_message>
<xml_diff>
--- a/dsad-2/designPS5_21.docx
+++ b/dsad-2/designPS5_21.docx
@@ -2,8 +2,6 @@
 <file path=word/document.xml><?xml version="1.0" encoding="utf-8"?>
 <w:document xmlns:wpc="http://schemas.microsoft.com/office/word/2010/wordprocessingCanvas" xmlns:cx="http://schemas.microsoft.com/office/drawing/2014/chartex" xmlns:cx1="http://schemas.microsoft.com/office/drawing/2015/9/8/chartex" xmlns:cx2="http://schemas.microsoft.com/office/drawing/2015/10/21/chartex" xmlns:cx3="http://schemas.microsoft.com/office/drawing/2016/5/9/chartex" xmlns:cx4="http://schemas.microsoft.com/office/drawing/2016/5/10/chartex" xmlns:cx5="http://schemas.microsoft.com/office/drawing/2016/5/11/chartex" xmlns:cx6="http://schemas.microsoft.com/office/drawing/2016/5/12/chartex" xmlns:cx7="http://schemas.microsoft.com/office/drawing/2016/5/13/chartex" xmlns:cx8="http://schemas.microsoft.com/office/drawing/2016/5/14/chartex" xmlns:mc="http://schemas.openxmlformats.org/markup-compatibility/2006" xmlns:aink="http://schemas.microsoft.com/office/drawing/2016/ink" xmlns:am3d="http://schemas.microsoft.com/office/drawing/2017/model3d" xmlns:o="urn:schemas-microsoft-com:office:office" xmlns:r="http://schemas.openxmlformats.org/officeDocument/2006/relationships" xmlns:m="http://schemas.openxmlformats.org/officeDocument/2006/math" xmlns:v="urn:schemas-microsoft-com:vml" xmlns:wp14="http://schemas.microsoft.com/office/word/2010/wordprocessingDrawing" xmlns:wp="http://schemas.openxmlformats.org/drawingml/2006/wordprocessingDrawing" xmlns:w10="urn:schemas-microsoft-com:office:word" xmlns:w="http://schemas.openxmlformats.org/wordprocessingml/2006/main" xmlns:w14="http://schemas.microsoft.com/office/word/2010/wordml" xmlns:w15="http://schemas.microsoft.com/office/word/2012/wordml" xmlns:w16cid="http://schemas.microsoft.com/office/word/2016/wordml/cid" xmlns:w16se="http://schemas.microsoft.com/office/word/2015/wordml/symex" xmlns:wpg="http://schemas.microsoft.com/office/word/2010/wordprocessingGroup" xmlns:wpi="http://schemas.microsoft.com/office/word/2010/wordprocessingInk" xmlns:wne="http://schemas.microsoft.com/office/word/2006/wordml" xmlns:wps="http://schemas.microsoft.com/office/word/2010/wordprocessingShape" mc:Ignorable="w14 w15 w16se w16cid wp14">
   <w:body>
-    <w:bookmarkStart w:id="0" w:name="_GoBack"/>
-    <w:bookmarkEnd w:id="0"/>
     <w:p>
       <w:pPr>
         <w:pStyle w:val="TOC1"/>
@@ -608,12 +606,12 @@
         <w:pStyle w:val="Heading1"/>
         <w:jc w:val="center"/>
       </w:pPr>
-      <w:bookmarkStart w:id="1" w:name="_Toc32778247"/>
+      <w:bookmarkStart w:id="0" w:name="_Toc32778247"/>
       <w:r>
         <w:lastRenderedPageBreak/>
         <w:t>Analysis of Assignment 2 Problem Statement 5</w:t>
       </w:r>
-      <w:bookmarkEnd w:id="1"/>
+      <w:bookmarkEnd w:id="0"/>
     </w:p>
     <w:p/>
     <w:p/>
@@ -621,7 +619,7 @@
       <w:pPr>
         <w:pStyle w:val="Heading2"/>
       </w:pPr>
-      <w:bookmarkStart w:id="2" w:name="_Toc32778248"/>
+      <w:bookmarkStart w:id="1" w:name="_Toc32778248"/>
       <w:r>
         <w:t xml:space="preserve">Program </w:t>
       </w:r>
@@ -631,7 +629,7 @@
       <w:r>
         <w:t>ogic</w:t>
       </w:r>
-      <w:bookmarkEnd w:id="2"/>
+      <w:bookmarkEnd w:id="1"/>
     </w:p>
     <w:p>
       <w:r>
@@ -643,7 +641,7 @@
       <w:pPr>
         <w:pStyle w:val="Heading3"/>
       </w:pPr>
-      <w:bookmarkStart w:id="3" w:name="_Toc32778249"/>
+      <w:bookmarkStart w:id="2" w:name="_Toc32778249"/>
       <w:r>
         <w:t xml:space="preserve">Iterative </w:t>
       </w:r>
@@ -653,7 +651,7 @@
       <w:r>
         <w:t>ethod</w:t>
       </w:r>
-      <w:bookmarkEnd w:id="3"/>
+      <w:bookmarkEnd w:id="2"/>
     </w:p>
     <w:p>
       <w:pPr>
@@ -664,15 +662,24 @@
         </w:numPr>
       </w:pPr>
       <w:r>
-        <w:t>Consider m</w:t>
+        <w:t xml:space="preserve">Consider </w:t>
       </w:r>
       <w:proofErr w:type="spellStart"/>
       <w:r>
-        <w:t>in_day</w:t>
+        <w:t>min_day</w:t>
       </w:r>
       <w:proofErr w:type="spellEnd"/>
       <w:r>
-        <w:t xml:space="preserve"> as a prospective buy day, initially set to 0</w:t>
+        <w:t xml:space="preserve"> as a prospective buy day</w:t>
+      </w:r>
+      <w:r>
+        <w:t xml:space="preserve"> </w:t>
+      </w:r>
+      <w:r>
+        <w:t>(for which a future stock price will decide whether this can be claimed as a real buy day.)</w:t>
+      </w:r>
+      <w:r>
+        <w:t>, initially set to 0</w:t>
       </w:r>
       <w:r>
         <w:rPr>
@@ -681,7 +688,7 @@
         <w:t>th</w:t>
       </w:r>
       <w:r>
-        <w:t xml:space="preserve"> day (for which a future stock price will decide whether this can be claimed as a real buy day.)</w:t>
+        <w:t xml:space="preserve"> day </w:t>
       </w:r>
     </w:p>
     <w:p>
@@ -805,7 +812,7 @@
     <w:p/>
     <w:p>
       <w:r>
-        <w:t>Example explanation with the dataset given in the assignment:</w:t>
+        <w:t>Example with the dataset given in the assignment:</w:t>
       </w:r>
     </w:p>
     <w:p/>
@@ -1565,7 +1572,7 @@
     <w:tbl>
       <w:tblPr>
         <w:tblStyle w:val="TableGrid"/>
-        <w:tblW w:w="9090" w:type="dxa"/>
+        <w:tblW w:w="9046" w:type="dxa"/>
         <w:tblInd w:w="355" w:type="dxa"/>
         <w:tblLook w:val="04A0" w:firstRow="1" w:lastRow="0" w:firstColumn="1" w:lastColumn="0" w:noHBand="0" w:noVBand="1"/>
       </w:tblPr>
@@ -1590,7 +1597,7 @@
         <w:gridCol w:w="465"/>
         <w:gridCol w:w="580"/>
         <w:gridCol w:w="460"/>
-        <w:gridCol w:w="494"/>
+        <w:gridCol w:w="450"/>
       </w:tblGrid>
       <w:tr>
         <w:tc>
@@ -1969,6 +1976,13 @@
                 <w:sz w:val="16"/>
                 <w:szCs w:val="16"/>
               </w:rPr>
+              <w:t xml:space="preserve">max </w:t>
+            </w:r>
+            <w:r>
+              <w:rPr>
+                <w:sz w:val="16"/>
+                <w:szCs w:val="16"/>
+              </w:rPr>
               <w:t>profit</w:t>
             </w:r>
           </w:p>
@@ -1984,6 +1998,8 @@
                 <w:szCs w:val="16"/>
               </w:rPr>
             </w:pPr>
+            <w:bookmarkStart w:id="3" w:name="_GoBack"/>
+            <w:bookmarkEnd w:id="3"/>
             <w:r>
               <w:rPr>
                 <w:sz w:val="16"/>
@@ -1995,7 +2011,7 @@
         </w:tc>
         <w:tc>
           <w:tcPr>
-            <w:tcW w:w="494" w:type="dxa"/>
+            <w:tcW w:w="450" w:type="dxa"/>
           </w:tcPr>
           <w:p>
             <w:pPr>
@@ -2418,7 +2434,7 @@
         </w:tc>
         <w:tc>
           <w:tcPr>
-            <w:tcW w:w="494" w:type="dxa"/>
+            <w:tcW w:w="450" w:type="dxa"/>
           </w:tcPr>
           <w:p>
             <w:pPr>
@@ -2851,7 +2867,7 @@
         </w:tc>
         <w:tc>
           <w:tcPr>
-            <w:tcW w:w="494" w:type="dxa"/>
+            <w:tcW w:w="450" w:type="dxa"/>
           </w:tcPr>
           <w:p>
             <w:pPr>
@@ -3279,7 +3295,7 @@
         </w:tc>
         <w:tc>
           <w:tcPr>
-            <w:tcW w:w="494" w:type="dxa"/>
+            <w:tcW w:w="450" w:type="dxa"/>
           </w:tcPr>
           <w:p>
             <w:pPr>
@@ -3707,7 +3723,7 @@
         </w:tc>
         <w:tc>
           <w:tcPr>
-            <w:tcW w:w="494" w:type="dxa"/>
+            <w:tcW w:w="450" w:type="dxa"/>
           </w:tcPr>
           <w:p>
             <w:pPr>
@@ -4140,7 +4156,7 @@
         </w:tc>
         <w:tc>
           <w:tcPr>
-            <w:tcW w:w="494" w:type="dxa"/>
+            <w:tcW w:w="450" w:type="dxa"/>
           </w:tcPr>
           <w:p>
             <w:pPr>
@@ -4568,7 +4584,7 @@
         </w:tc>
         <w:tc>
           <w:tcPr>
-            <w:tcW w:w="494" w:type="dxa"/>
+            <w:tcW w:w="450" w:type="dxa"/>
           </w:tcPr>
           <w:p>
             <w:pPr>
@@ -4991,7 +5007,7 @@
         </w:tc>
         <w:tc>
           <w:tcPr>
-            <w:tcW w:w="494" w:type="dxa"/>
+            <w:tcW w:w="450" w:type="dxa"/>
           </w:tcPr>
           <w:p>
             <w:pPr>
@@ -5419,7 +5435,7 @@
         </w:tc>
         <w:tc>
           <w:tcPr>
-            <w:tcW w:w="494" w:type="dxa"/>
+            <w:tcW w:w="450" w:type="dxa"/>
           </w:tcPr>
           <w:p>
             <w:pPr>
@@ -5842,7 +5858,7 @@
         </w:tc>
         <w:tc>
           <w:tcPr>
-            <w:tcW w:w="494" w:type="dxa"/>
+            <w:tcW w:w="450" w:type="dxa"/>
           </w:tcPr>
           <w:p>
             <w:pPr>
@@ -6275,7 +6291,7 @@
         </w:tc>
         <w:tc>
           <w:tcPr>
-            <w:tcW w:w="494" w:type="dxa"/>
+            <w:tcW w:w="450" w:type="dxa"/>
           </w:tcPr>
           <w:p>
             <w:pPr>
@@ -6703,7 +6719,7 @@
         </w:tc>
         <w:tc>
           <w:tcPr>
-            <w:tcW w:w="494" w:type="dxa"/>
+            <w:tcW w:w="450" w:type="dxa"/>
           </w:tcPr>
           <w:p>
             <w:pPr>
@@ -7136,7 +7152,7 @@
         </w:tc>
         <w:tc>
           <w:tcPr>
-            <w:tcW w:w="494" w:type="dxa"/>
+            <w:tcW w:w="450" w:type="dxa"/>
           </w:tcPr>
           <w:p>
             <w:pPr>
@@ -7564,7 +7580,7 @@
         </w:tc>
         <w:tc>
           <w:tcPr>
-            <w:tcW w:w="494" w:type="dxa"/>
+            <w:tcW w:w="450" w:type="dxa"/>
           </w:tcPr>
           <w:p>
             <w:pPr>
@@ -7987,7 +8003,7 @@
         </w:tc>
         <w:tc>
           <w:tcPr>
-            <w:tcW w:w="494" w:type="dxa"/>
+            <w:tcW w:w="450" w:type="dxa"/>
           </w:tcPr>
           <w:p>
             <w:pPr>
@@ -8410,7 +8426,7 @@
         </w:tc>
         <w:tc>
           <w:tcPr>
-            <w:tcW w:w="494" w:type="dxa"/>
+            <w:tcW w:w="450" w:type="dxa"/>
           </w:tcPr>
           <w:p>
             <w:pPr>
@@ -8834,7 +8850,7 @@
         </w:tc>
         <w:tc>
           <w:tcPr>
-            <w:tcW w:w="494" w:type="dxa"/>
+            <w:tcW w:w="450" w:type="dxa"/>
           </w:tcPr>
           <w:p>
             <w:pPr>
@@ -9258,7 +9274,7 @@
         </w:tc>
         <w:tc>
           <w:tcPr>
-            <w:tcW w:w="494" w:type="dxa"/>
+            <w:tcW w:w="450" w:type="dxa"/>
           </w:tcPr>
           <w:p>
             <w:pPr>
@@ -9307,12 +9323,15 @@
       </w:pPr>
     </w:p>
     <w:p/>
+    <w:p/>
+    <w:p/>
     <w:p>
       <w:pPr>
         <w:pStyle w:val="Heading3"/>
       </w:pPr>
       <w:bookmarkStart w:id="4" w:name="_Toc32778250"/>
       <w:r>
+        <w:lastRenderedPageBreak/>
         <w:t xml:space="preserve">Divide and Conquer </w:t>
       </w:r>
       <w:r>
@@ -9344,7 +9363,6 @@
         </w:numPr>
       </w:pPr>
       <w:r>
-        <w:lastRenderedPageBreak/>
         <w:t>Recursively, divide the profit array in two parts, continue the process till we have only 1 element left.</w:t>
       </w:r>
     </w:p>
@@ -9385,11 +9403,25 @@
         <w:t xml:space="preserve"> maximum </w:t>
       </w:r>
       <w:r>
-        <w:t>profit as computed from the midpoint to the left</w:t>
+        <w:t xml:space="preserve">profit </w:t>
+      </w:r>
+      <w:r>
+        <w:t>subarray on</w:t>
+      </w:r>
+      <w:r>
+        <w:t xml:space="preserve"> the left</w:t>
+      </w:r>
+      <w:r>
+        <w:t xml:space="preserve"> of the midpoint</w:t>
       </w:r>
       <w:r>
         <w:t xml:space="preserve">, </w:t>
       </w:r>
+    </w:p>
+    <w:p>
+      <w:pPr>
+        <w:pStyle w:val="ListParagraph"/>
+      </w:pPr>
       <w:proofErr w:type="spellStart"/>
       <w:r>
         <w:t>right_</w:t>
@@ -9402,15 +9434,47 @@
         <w:t xml:space="preserve"> </w:t>
       </w:r>
       <w:r>
-        <w:t xml:space="preserve">is the maximum profit as computed from the midpoint to the right, and </w:t>
+        <w:t>is the maximum profit</w:t>
       </w:r>
+      <w:r>
+        <w:t xml:space="preserve"> subarray</w:t>
+      </w:r>
+      <w:r>
+        <w:t xml:space="preserve"> </w:t>
+      </w:r>
+      <w:r>
+        <w:t xml:space="preserve">on </w:t>
+      </w:r>
+      <w:r>
+        <w:t>the right</w:t>
+      </w:r>
+      <w:r>
+        <w:t xml:space="preserve"> of the midpoint</w:t>
+      </w:r>
+      <w:r>
+        <w:t xml:space="preserve">, and </w:t>
+      </w:r>
+    </w:p>
+    <w:p>
+      <w:pPr>
+        <w:pStyle w:val="ListParagraph"/>
+      </w:pPr>
       <w:proofErr w:type="spellStart"/>
       <w:r>
         <w:t>lr_total</w:t>
       </w:r>
       <w:proofErr w:type="spellEnd"/>
       <w:r>
-        <w:t xml:space="preserve"> is the total of maximum profits from midpoint to left combined with midpoint to right.</w:t>
+        <w:t xml:space="preserve"> is the maximum profit</w:t>
+      </w:r>
+      <w:r>
+        <w:t xml:space="preserve"> subarray </w:t>
+      </w:r>
+      <w:r>
+        <w:t>from midpoint to left combined with midpoint to right</w:t>
+      </w:r>
+      <w:r>
+        <w:t>, i.e. across the midpoint.</w:t>
       </w:r>
     </w:p>
     <w:p>
@@ -16091,6 +16155,7 @@
     <w:lsdException w:name="HTML Sample" w:semiHidden="1" w:unhideWhenUsed="1"/>
     <w:lsdException w:name="HTML Typewriter" w:semiHidden="1" w:unhideWhenUsed="1"/>
     <w:lsdException w:name="HTML Variable" w:semiHidden="1" w:unhideWhenUsed="1"/>
+    <w:lsdException w:name="Normal Table" w:semiHidden="1" w:unhideWhenUsed="1"/>
     <w:lsdException w:name="annotation subject" w:semiHidden="1" w:unhideWhenUsed="1"/>
     <w:lsdException w:name="No List" w:semiHidden="1" w:unhideWhenUsed="1"/>
     <w:lsdException w:name="Outline List 1" w:semiHidden="1" w:unhideWhenUsed="1"/>
@@ -16137,8 +16202,10 @@
     <w:lsdException w:name="Table Subtle 2" w:semiHidden="1" w:unhideWhenUsed="1"/>
     <w:lsdException w:name="Table Web 1" w:semiHidden="1" w:unhideWhenUsed="1"/>
     <w:lsdException w:name="Table Web 2" w:semiHidden="1" w:unhideWhenUsed="1"/>
+    <w:lsdException w:name="Table Web 3" w:semiHidden="1" w:unhideWhenUsed="1"/>
     <w:lsdException w:name="Balloon Text" w:semiHidden="1" w:unhideWhenUsed="1"/>
     <w:lsdException w:name="Table Grid" w:uiPriority="39"/>
+    <w:lsdException w:name="Table Theme" w:semiHidden="1" w:unhideWhenUsed="1"/>
     <w:lsdException w:name="Placeholder Text" w:semiHidden="1"/>
     <w:lsdException w:name="No Spacing" w:uiPriority="1" w:qFormat="1"/>
     <w:lsdException w:name="Light Shading" w:uiPriority="60"/>

</xml_diff>